<commit_message>
mis en point de l afc
</commit_message>
<xml_diff>
--- a/rapport_api_world_bank_v_6[1].docx
+++ b/rapport_api_world_bank_v_6[1].docx
@@ -457,12 +457,7 @@
         <w:bidi w:val="0"/>
       </w:pPr>
       <w:r>
-        <w:t>Ainsi, l'utilisation conjointe de Python pour l'automatisation et le traitement des données, et Postman pour le test et la validation des requêtes, garantit une appr</w:t>
-      </w:r>
-      <w:bookmarkStart w:id="0" w:name="_GoBack"/>
-      <w:bookmarkEnd w:id="0"/>
-      <w:r>
-        <w:t>oche robuste et efficace pour exploiter l’API World Bank.</w:t>
+        <w:t>Ainsi, l'utilisation conjointe de Python pour l'automatisation et le traitement des données, et Postman pour le test et la validation des requêtes, garantit une approche robuste et efficace pour exploiter l’API World Bank.</w:t>
       </w:r>
     </w:p>
     <w:p>
@@ -1127,9 +1122,15 @@
       <w:r>
         <w:t>Existe-t-il une association entre les catégories de revenus des pays et leur dépendance aux énergies renouvelables ?</w:t>
       </w:r>
-      <w:r>
-        <w:br w:type="textWrapping"/>
-      </w:r>
+    </w:p>
+    <w:p>
+      <w:pPr>
+        <w:numPr>
+          <w:ilvl w:val="0"/>
+          <w:numId w:val="0"/>
+        </w:numPr>
+        <w:bidi w:val="0"/>
+      </w:pPr>
       <w:r>
         <w:rPr>
           <w:rFonts w:hint="default"/>
@@ -1138,26 +1139,26 @@
         <w:tab/>
       </w:r>
       <w:r>
-        <w:t>2. Les pays appartenant à une même région géographique utilisent-ils des sources d’énergie similaires ?</w:t>
-      </w:r>
-    </w:p>
-    <w:p>
-      <w:pPr>
-        <w:numPr>
-          <w:ilvl w:val="0"/>
-          <w:numId w:val="0"/>
-        </w:numPr>
-        <w:bidi w:val="0"/>
-      </w:pPr>
-      <w:r>
         <w:rPr>
           <w:rFonts w:hint="default"/>
           <w:lang w:val="fr-FR"/>
         </w:rPr>
-        <w:tab/>
-      </w:r>
-      <w:r>
-        <w:t>3. Les pays avec des politiques énergétiques avancées sont-ils majoritairement issus de certaines régions ou catégories de revenus ?</w:t>
+        <w:t>2</w:t>
+      </w:r>
+      <w:bookmarkStart w:id="0" w:name="_GoBack"/>
+      <w:bookmarkEnd w:id="0"/>
+      <w:r>
+        <w:t xml:space="preserve">. Les pays avec des politiques énergétiques avancées sont-ils </w:t>
+      </w:r>
+      <w:r>
+        <w:rPr>
+          <w:rFonts w:hint="default"/>
+          <w:lang w:val="fr-FR"/>
+        </w:rPr>
+        <w:t xml:space="preserve">principaelment </w:t>
+      </w:r>
+      <w:r>
+        <w:t>issus de certaines catégories de revenus ?</w:t>
       </w:r>
     </w:p>
     <w:p>

</xml_diff>

<commit_message>
version final de l acp
</commit_message>
<xml_diff>
--- a/rapport_api_world_bank_v_6[1].docx
+++ b/rapport_api_world_bank_v_6[1].docx
@@ -1145,8 +1145,6 @@
         </w:rPr>
         <w:t>2</w:t>
       </w:r>
-      <w:bookmarkStart w:id="0" w:name="_GoBack"/>
-      <w:bookmarkEnd w:id="0"/>
       <w:r>
         <w:t xml:space="preserve">. Les pays avec des politiques énergétiques avancées sont-ils </w:t>
       </w:r>
@@ -1174,7 +1172,12 @@
         <w:ind w:firstLine="720" w:firstLineChars="0"/>
       </w:pPr>
       <w:r>
-        <w:t xml:space="preserve">1. Quels sont les principaux facteurs expliquant les variations dans l'adoption des énergies renouvelables (PIB, éducation, </w:t>
+        <w:t xml:space="preserve">1. Quels sont les principaux facteurs expliquant les variations dans l'adoption des énergies renouvelables </w:t>
+      </w:r>
+      <w:bookmarkStart w:id="0" w:name="_GoBack"/>
+      <w:bookmarkEnd w:id="0"/>
+      <w:r>
+        <w:t xml:space="preserve">(PIB, éducation, </w:t>
       </w:r>
       <w:r>
         <w:rPr>
@@ -1905,9 +1908,10 @@
     <w:uiPriority w:val="0"/>
     <w:pPr>
       <w:spacing w:after="200" w:line="276" w:lineRule="auto"/>
+      <w:jc w:val="both"/>
     </w:pPr>
     <w:rPr>
-      <w:rFonts w:asciiTheme="minorHAnsi" w:hAnsiTheme="minorHAnsi" w:eastAsiaTheme="minorEastAsia" w:cstheme="minorBidi"/>
+      <w:rFonts w:asciiTheme="minorAscii" w:hAnsiTheme="minorAscii" w:eastAsiaTheme="minorEastAsia" w:cstheme="minorBidi"/>
       <w:sz w:val="22"/>
       <w:szCs w:val="22"/>
       <w:lang w:val="en-US" w:eastAsia="en-US" w:bidi="ar-SA"/>
@@ -2573,6 +2577,7 @@
     <w:name w:val="Footer Char"/>
     <w:basedOn w:val="11"/>
     <w:link w:val="27"/>
+    <w:qFormat/>
     <w:uiPriority w:val="99"/>
   </w:style>
   <w:style w:type="paragraph" w:styleId="41">
@@ -2660,6 +2665,7 @@
     <w:name w:val="Subtitle Char"/>
     <w:basedOn w:val="11"/>
     <w:link w:val="33"/>
+    <w:qFormat/>
     <w:uiPriority w:val="11"/>
     <w:rPr>
       <w:rFonts w:asciiTheme="majorHAnsi" w:hAnsiTheme="majorHAnsi" w:eastAsiaTheme="majorEastAsia" w:cstheme="majorBidi"/>
@@ -2690,6 +2696,7 @@
     <w:name w:val="Body Text Char"/>
     <w:basedOn w:val="11"/>
     <w:link w:val="21"/>
+    <w:qFormat/>
     <w:uiPriority w:val="99"/>
   </w:style>
   <w:style w:type="character" w:customStyle="1" w:styleId="49">

</xml_diff>